<commit_message>
Funcion de varias mejoras con Oficios entre ellas funicona el cloneBlock, y mejoras en tablas adyacentes al proceso
</commit_message>
<xml_diff>
--- a/output/templates_GCC/Plantilla_4573.docx
+++ b/output/templates_GCC/Plantilla_4573.docx
@@ -1,6 +1,6 @@
 
 <file path=word/document.xml><?xml version="1.0" encoding="utf-8"?>
-<w:document xmlns:wpc="http://schemas.microsoft.com/office/word/2010/wordprocessingCanvas" xmlns:cx="http://schemas.microsoft.com/office/drawing/2014/chartex" xmlns:cx1="http://schemas.microsoft.com/office/drawing/2015/9/8/chartex" xmlns:cx2="http://schemas.microsoft.com/office/drawing/2015/10/21/chartex" xmlns:cx3="http://schemas.microsoft.com/office/drawing/2016/5/9/chartex" xmlns:cx4="http://schemas.microsoft.com/office/drawing/2016/5/10/chartex" xmlns:cx5="http://schemas.microsoft.com/office/drawing/2016/5/11/chartex" xmlns:cx6="http://schemas.microsoft.com/office/drawing/2016/5/12/chartex" xmlns:cx7="http://schemas.microsoft.com/office/drawing/2016/5/13/chartex" xmlns:cx8="http://schemas.microsoft.com/office/drawing/2016/5/14/chartex" xmlns:mc="http://schemas.openxmlformats.org/markup-compatibility/2006" xmlns:aink="http://schemas.microsoft.com/office/drawing/2016/ink" xmlns:am3d="http://schemas.microsoft.com/office/drawing/2017/model3d" xmlns:o="urn:schemas-microsoft-com:office:office" xmlns:oel="http://schemas.microsoft.com/office/2019/extlst" xmlns:r="http://schemas.openxmlformats.org/officeDocument/2006/relationships" xmlns:m="http://schemas.openxmlformats.org/officeDocument/2006/math" xmlns:v="urn:schemas-microsoft-com:vml" xmlns:wp14="http://schemas.microsoft.com/office/word/2010/wordprocessingDrawing" xmlns:wp="http://schemas.openxmlformats.org/drawingml/2006/wordprocessingDrawing" xmlns:w10="urn:schemas-microsoft-com:office:word" xmlns:w="http://schemas.openxmlformats.org/wordprocessingml/2006/main" xmlns:w14="http://schemas.microsoft.com/office/word/2010/wordml" xmlns:w15="http://schemas.microsoft.com/office/word/2012/wordml" xmlns:w16cex="http://schemas.microsoft.com/office/word/2018/wordml/cex" xmlns:w16cid="http://schemas.microsoft.com/office/word/2016/wordml/cid" xmlns:w16="http://schemas.microsoft.com/office/word/2018/wordml" xmlns:w16sdtdh="http://schemas.microsoft.com/office/word/2020/wordml/sdtdatahash" xmlns:w16se="http://schemas.microsoft.com/office/word/2015/wordml/symex" xmlns:wpg="http://schemas.microsoft.com/office/word/2010/wordprocessingGroup" xmlns:wpi="http://schemas.microsoft.com/office/word/2010/wordprocessingInk" xmlns:wne="http://schemas.microsoft.com/office/word/2006/wordml" xmlns:wps="http://schemas.microsoft.com/office/word/2010/wordprocessingShape" mc:Ignorable="w14 w15 w16se w16cid w16 w16cex w16sdtdh wp14">
+<w:document xmlns:wpc="http://schemas.microsoft.com/office/word/2010/wordprocessingCanvas" xmlns:cx="http://schemas.microsoft.com/office/drawing/2014/chartex" xmlns:cx1="http://schemas.microsoft.com/office/drawing/2015/9/8/chartex" xmlns:cx2="http://schemas.microsoft.com/office/drawing/2015/10/21/chartex" xmlns:cx3="http://schemas.microsoft.com/office/drawing/2016/5/9/chartex" xmlns:cx4="http://schemas.microsoft.com/office/drawing/2016/5/10/chartex" xmlns:cx5="http://schemas.microsoft.com/office/drawing/2016/5/11/chartex" xmlns:cx6="http://schemas.microsoft.com/office/drawing/2016/5/12/chartex" xmlns:cx7="http://schemas.microsoft.com/office/drawing/2016/5/13/chartex" xmlns:cx8="http://schemas.microsoft.com/office/drawing/2016/5/14/chartex" xmlns:mc="http://schemas.openxmlformats.org/markup-compatibility/2006" xmlns:aink="http://schemas.microsoft.com/office/drawing/2016/ink" xmlns:am3d="http://schemas.microsoft.com/office/drawing/2017/model3d" xmlns:o="urn:schemas-microsoft-com:office:office" xmlns:oel="http://schemas.microsoft.com/office/2019/extlst" xmlns:r="http://schemas.openxmlformats.org/officeDocument/2006/relationships" xmlns:m="http://schemas.openxmlformats.org/officeDocument/2006/math" xmlns:v="urn:schemas-microsoft-com:vml" xmlns:wp14="http://schemas.microsoft.com/office/word/2010/wordprocessingDrawing" xmlns:wp="http://schemas.openxmlformats.org/drawingml/2006/wordprocessingDrawing" xmlns:w10="urn:schemas-microsoft-com:office:word" xmlns:w="http://schemas.openxmlformats.org/wordprocessingml/2006/main" xmlns:w14="http://schemas.microsoft.com/office/word/2010/wordml" xmlns:w15="http://schemas.microsoft.com/office/word/2012/wordml" xmlns:w16cex="http://schemas.microsoft.com/office/word/2018/wordml/cex" xmlns:w16cid="http://schemas.microsoft.com/office/word/2016/wordml/cid" xmlns:w16="http://schemas.microsoft.com/office/word/2018/wordml" xmlns:w16du="http://schemas.microsoft.com/office/word/2023/wordml/word16du" xmlns:w16sdtdh="http://schemas.microsoft.com/office/word/2020/wordml/sdtdatahash" xmlns:w16se="http://schemas.microsoft.com/office/word/2015/wordml/symex" xmlns:wpg="http://schemas.microsoft.com/office/word/2010/wordprocessingGroup" xmlns:wpi="http://schemas.microsoft.com/office/word/2010/wordprocessingInk" xmlns:wne="http://schemas.microsoft.com/office/word/2006/wordml" xmlns:wps="http://schemas.microsoft.com/office/word/2010/wordprocessingShape" mc:Ignorable="w14 w15 w16se w16cid w16 w16cex w16sdtdh w16du wp14">
   <w:body>
     <w:p>
       <w:pPr>
@@ -626,7 +626,7 @@
         <w:jc w:val="both"/>
         <w:rPr>
           <w:rFonts w:ascii="Arial" w:hAnsi="Arial" w:cs="Arial"/>
-          <w:lang w:val="es-ES_tradnl"/>
+          <w:iCs/>
         </w:rPr>
       </w:pPr>
       <w:r>
@@ -716,279 +716,78 @@
           <w:rFonts w:ascii="Arial" w:hAnsi="Arial" w:cs="Arial"/>
           <w:iCs/>
         </w:rPr>
-        <w:t xml:space="preserve">señor </w:t>
-      </w:r>
-      <w:r>
-        <w:rPr>
-          <w:rFonts w:ascii="Arial" w:eastAsia="Arial" w:hAnsi="Arial" w:cs="Arial"/>
-        </w:rPr>
-        <w:fldChar w:fldCharType="begin"/>
-      </w:r>
-      <w:r>
-        <w:rPr>
-          <w:rFonts w:ascii="Arial" w:eastAsia="Arial" w:hAnsi="Arial" w:cs="Arial"/>
-        </w:rPr>
-        <w:instrText xml:space="preserve"> MERGEFIELD  TableStart:Sancionados </w:instrText>
-      </w:r>
-      <w:r>
-        <w:rPr>
-          <w:rFonts w:ascii="Arial" w:eastAsia="Arial" w:hAnsi="Arial" w:cs="Arial"/>
-        </w:rPr>
-        <w:fldChar w:fldCharType="separate"/>
-      </w:r>
-      <w:r>
-        <w:rPr>
-          <w:rFonts w:ascii="Arial" w:eastAsia="Arial" w:hAnsi="Arial" w:cs="Arial"/>
-          <w:noProof/>
-        </w:rPr>
-        <w:t>${</w:t>
-      </w:r>
-      <w:r>
-        <w:rPr>
-          <w:rFonts w:ascii="Arial" w:eastAsia="Arial" w:hAnsi="Arial" w:cs="Arial"/>
-          <w:noProof/>
-        </w:rPr>
-        <w:t>TableStart:Sancionados</w:t>
-      </w:r>
-      <w:r>
-        <w:rPr>
-          <w:rFonts w:ascii="Arial" w:eastAsia="Arial" w:hAnsi="Arial" w:cs="Arial"/>
-          <w:noProof/>
-        </w:rPr>
-        <w:t>}</w:t>
-      </w:r>
-      <w:r>
-        <w:rPr>
-          <w:rFonts w:ascii="Arial" w:eastAsia="Arial" w:hAnsi="Arial" w:cs="Arial"/>
-        </w:rPr>
-        <w:fldChar w:fldCharType="end"/>
-      </w:r>
-      <w:r>
-        <w:rPr>
-          <w:rFonts w:ascii="Arial" w:eastAsia="Arial" w:hAnsi="Arial" w:cs="Arial"/>
-        </w:rPr>
-        <w:fldChar w:fldCharType="begin"/>
-      </w:r>
-      <w:r>
-        <w:rPr>
-          <w:rFonts w:ascii="Arial" w:eastAsia="Arial" w:hAnsi="Arial" w:cs="Arial"/>
-        </w:rPr>
-        <w:instrText xml:space="preserve"> MERGEFIELD  Sancionado </w:instrText>
-      </w:r>
-      <w:r>
-        <w:rPr>
-          <w:rFonts w:ascii="Arial" w:eastAsia="Arial" w:hAnsi="Arial" w:cs="Arial"/>
-        </w:rPr>
-        <w:fldChar w:fldCharType="separate"/>
-      </w:r>
-      <w:r>
-        <w:rPr>
-          <w:rFonts w:ascii="Arial" w:eastAsia="Arial" w:hAnsi="Arial" w:cs="Arial"/>
-          <w:noProof/>
-        </w:rPr>
-        <w:t>${</w:t>
-      </w:r>
-      <w:r>
-        <w:rPr>
-          <w:rFonts w:ascii="Arial" w:eastAsia="Arial" w:hAnsi="Arial" w:cs="Arial"/>
-          <w:noProof/>
-        </w:rPr>
-        <w:t>Sancionado</w:t>
-      </w:r>
-      <w:r>
-        <w:rPr>
-          <w:rFonts w:ascii="Arial" w:eastAsia="Arial" w:hAnsi="Arial" w:cs="Arial"/>
-          <w:noProof/>
-        </w:rPr>
-        <w:t>}</w:t>
-      </w:r>
-      <w:r>
-        <w:rPr>
-          <w:rFonts w:ascii="Arial" w:eastAsia="Arial" w:hAnsi="Arial" w:cs="Arial"/>
-        </w:rPr>
-        <w:fldChar w:fldCharType="end"/>
-      </w:r>
-      <w:r>
-        <w:rPr>
-          <w:rFonts w:ascii="Arial" w:eastAsia="Arial" w:hAnsi="Arial" w:cs="Arial"/>
-        </w:rPr>
-        <w:t xml:space="preserve"> identificado(</w:t>
-      </w:r>
-      <w:proofErr w:type="gramStart"/>
-      <w:r>
-        <w:rPr>
-          <w:rFonts w:ascii="Arial" w:eastAsia="Arial" w:hAnsi="Arial" w:cs="Arial"/>
-        </w:rPr>
-        <w:t>a)  con</w:t>
-      </w:r>
-      <w:proofErr w:type="gramEnd"/>
-      <w:r>
-        <w:rPr>
-          <w:rFonts w:ascii="Arial" w:eastAsia="Arial" w:hAnsi="Arial" w:cs="Arial"/>
-        </w:rPr>
-        <w:t xml:space="preserve"> </w:t>
-      </w:r>
-      <w:r>
-        <w:rPr>
-          <w:rFonts w:ascii="Arial" w:eastAsia="Arial" w:hAnsi="Arial" w:cs="Arial"/>
-        </w:rPr>
-        <w:fldChar w:fldCharType="begin"/>
-      </w:r>
-      <w:r>
-        <w:rPr>
-          <w:rFonts w:ascii="Arial" w:eastAsia="Arial" w:hAnsi="Arial" w:cs="Arial"/>
-        </w:rPr>
-        <w:instrText xml:space="preserve"> MERGEFIELD  TipoDocumento  \* MERGEFORMAT </w:instrText>
-      </w:r>
-      <w:r>
-        <w:rPr>
-          <w:rFonts w:ascii="Arial" w:eastAsia="Arial" w:hAnsi="Arial" w:cs="Arial"/>
-        </w:rPr>
-        <w:fldChar w:fldCharType="separate"/>
-      </w:r>
-      <w:r>
-        <w:rPr>
-          <w:rFonts w:ascii="Arial" w:eastAsia="Arial" w:hAnsi="Arial" w:cs="Arial"/>
-          <w:noProof/>
-        </w:rPr>
-        <w:t>${</w:t>
-      </w:r>
-      <w:r>
-        <w:rPr>
-          <w:rFonts w:ascii="Arial" w:eastAsia="Arial" w:hAnsi="Arial" w:cs="Arial"/>
-          <w:noProof/>
-        </w:rPr>
-        <w:t>TipoDocumento</w:t>
-      </w:r>
-      <w:r>
-        <w:rPr>
-          <w:rFonts w:ascii="Arial" w:eastAsia="Arial" w:hAnsi="Arial" w:cs="Arial"/>
-          <w:noProof/>
-        </w:rPr>
-        <w:t>}</w:t>
-      </w:r>
-      <w:r>
-        <w:rPr>
-          <w:rFonts w:ascii="Arial" w:eastAsia="Arial" w:hAnsi="Arial" w:cs="Arial"/>
-        </w:rPr>
-        <w:fldChar w:fldCharType="end"/>
-      </w:r>
-      <w:r>
-        <w:rPr>
-          <w:rFonts w:ascii="Arial" w:eastAsia="Arial" w:hAnsi="Arial" w:cs="Arial"/>
-        </w:rPr>
-        <w:t xml:space="preserve"> </w:t>
-      </w:r>
-      <w:proofErr w:type="spellStart"/>
-      <w:r>
-        <w:rPr>
-          <w:rFonts w:ascii="Arial" w:eastAsia="Arial" w:hAnsi="Arial" w:cs="Arial"/>
-        </w:rPr>
-        <w:t>n°</w:t>
-      </w:r>
-      <w:proofErr w:type="spellEnd"/>
-      <w:r>
-        <w:rPr>
-          <w:rFonts w:ascii="Arial" w:eastAsia="Arial" w:hAnsi="Arial" w:cs="Arial"/>
-        </w:rPr>
-        <w:t xml:space="preserve">.  </w:t>
-      </w:r>
-      <w:r>
-        <w:rPr>
-          <w:rFonts w:ascii="Arial" w:eastAsia="Arial" w:hAnsi="Arial" w:cs="Arial"/>
-        </w:rPr>
-        <w:fldChar w:fldCharType="begin"/>
-      </w:r>
-      <w:r>
-        <w:rPr>
-          <w:rFonts w:ascii="Arial" w:eastAsia="Arial" w:hAnsi="Arial" w:cs="Arial"/>
-        </w:rPr>
-        <w:instrText xml:space="preserve"> MERGEFIELD  Documento </w:instrText>
-      </w:r>
-      <w:r>
-        <w:rPr>
-          <w:rFonts w:ascii="Arial" w:eastAsia="Arial" w:hAnsi="Arial" w:cs="Arial"/>
-        </w:rPr>
-        <w:fldChar w:fldCharType="separate"/>
-      </w:r>
-      <w:r>
-        <w:rPr>
-          <w:rFonts w:ascii="Arial" w:eastAsia="Arial" w:hAnsi="Arial" w:cs="Arial"/>
-          <w:noProof/>
-        </w:rPr>
-        <w:t>${</w:t>
-      </w:r>
-      <w:r>
-        <w:rPr>
-          <w:rFonts w:ascii="Arial" w:eastAsia="Arial" w:hAnsi="Arial" w:cs="Arial"/>
-          <w:noProof/>
-        </w:rPr>
-        <w:t>Documento</w:t>
-      </w:r>
-      <w:r>
-        <w:rPr>
-          <w:rFonts w:ascii="Arial" w:eastAsia="Arial" w:hAnsi="Arial" w:cs="Arial"/>
-          <w:noProof/>
-        </w:rPr>
-        <w:t>}</w:t>
-      </w:r>
-      <w:r>
-        <w:rPr>
-          <w:rFonts w:ascii="Arial" w:eastAsia="Arial" w:hAnsi="Arial" w:cs="Arial"/>
-        </w:rPr>
-        <w:fldChar w:fldCharType="end"/>
-      </w:r>
-      <w:r>
-        <w:rPr>
-          <w:rFonts w:ascii="Arial" w:eastAsia="Arial" w:hAnsi="Arial" w:cs="Arial"/>
-        </w:rPr>
-        <w:fldChar w:fldCharType="begin"/>
-      </w:r>
-      <w:r>
-        <w:rPr>
-          <w:rFonts w:ascii="Arial" w:eastAsia="Arial" w:hAnsi="Arial" w:cs="Arial"/>
-        </w:rPr>
-        <w:instrText xml:space="preserve"> MERGEFIELD  TableEnd:Sancionados </w:instrText>
-      </w:r>
-      <w:r>
-        <w:rPr>
-          <w:rFonts w:ascii="Arial" w:eastAsia="Arial" w:hAnsi="Arial" w:cs="Arial"/>
-        </w:rPr>
-        <w:fldChar w:fldCharType="separate"/>
-      </w:r>
-      <w:r>
-        <w:rPr>
-          <w:rFonts w:ascii="Arial" w:eastAsia="Arial" w:hAnsi="Arial" w:cs="Arial"/>
-          <w:noProof/>
-        </w:rPr>
-        <w:t>${</w:t>
-      </w:r>
-      <w:r>
-        <w:rPr>
-          <w:rFonts w:ascii="Arial" w:eastAsia="Arial" w:hAnsi="Arial" w:cs="Arial"/>
-          <w:noProof/>
-        </w:rPr>
-        <w:t>TableEnd:Sancionados</w:t>
-      </w:r>
-      <w:r>
-        <w:rPr>
-          <w:rFonts w:ascii="Arial" w:eastAsia="Arial" w:hAnsi="Arial" w:cs="Arial"/>
-          <w:noProof/>
-        </w:rPr>
-        <w:t>}</w:t>
-      </w:r>
-      <w:r>
-        <w:rPr>
-          <w:rFonts w:ascii="Arial" w:eastAsia="Arial" w:hAnsi="Arial" w:cs="Arial"/>
-        </w:rPr>
-        <w:fldChar w:fldCharType="end"/>
-      </w:r>
-      <w:r>
+        <w:t>señor</w:t>
+      </w:r>
+    </w:p>
+    <w:p>
+      <w:pPr>
+        <w:jc w:val="both"/>
         <w:rPr>
           <w:rFonts w:ascii="Arial" w:hAnsi="Arial" w:cs="Arial"/>
           <w:iCs/>
         </w:rPr>
-        <w:t>.</w:t>
+      </w:pPr>
+      <w:r>
+        <w:rPr>
+          <w:rFonts w:ascii="Arial" w:hAnsi="Arial" w:cs="Arial"/>
+          <w:iCs/>
+        </w:rPr>
+        <w:t>${SANCIONADOS}</w:t>
+      </w:r>
+    </w:p>
+    <w:p>
+      <w:pPr>
+        <w:jc w:val="both"/>
+        <w:rPr>
+          <w:rFonts w:ascii="Arial" w:hAnsi="Arial" w:cs="Arial"/>
+          <w:iCs/>
+        </w:rPr>
+      </w:pPr>
+      <w:r>
+        <w:rPr>
+          <w:rFonts w:ascii="Arial" w:hAnsi="Arial" w:cs="Arial"/>
+          <w:iCs/>
+        </w:rPr>
+        <w:t xml:space="preserve">${Sancionado} </w:t>
+      </w:r>
+      <w:r>
+        <w:rPr>
+          <w:rFonts w:ascii="Arial" w:eastAsia="Arial" w:hAnsi="Arial" w:cs="Arial"/>
+        </w:rPr>
+        <w:t>identificado(a)  co</w:t>
+      </w:r>
+      <w:r>
+        <w:rPr>
+          <w:rFonts w:ascii="Arial" w:eastAsia="Arial" w:hAnsi="Arial" w:cs="Arial"/>
+        </w:rPr>
+        <w:t>n ${TipoDocumento}</w:t>
+      </w:r>
+      <w:r>
+        <w:rPr>
+          <w:rFonts w:ascii="Arial" w:eastAsia="Arial" w:hAnsi="Arial" w:cs="Arial"/>
+        </w:rPr>
+        <w:t xml:space="preserve"> n°. </w:t>
+      </w:r>
+      <w:r>
+        <w:rPr>
+          <w:rFonts w:ascii="Arial" w:eastAsia="Arial" w:hAnsi="Arial" w:cs="Arial"/>
+        </w:rPr>
+        <w:t xml:space="preserve"> ${Documento}</w:t>
+      </w:r>
+    </w:p>
+    <w:p>
+      <w:pPr>
+        <w:jc w:val="both"/>
+        <w:rPr>
+          <w:rFonts w:ascii="Arial" w:hAnsi="Arial" w:cs="Arial"/>
+          <w:lang w:val="es-ES_tradnl"/>
+        </w:rPr>
+      </w:pPr>
+      <w:r>
+        <w:rPr>
+          <w:rFonts w:ascii="Arial" w:eastAsia="Arial" w:hAnsi="Arial" w:cs="Arial"/>
+        </w:rPr>
+        <w:t>${/SANCIONADOS}</w:t>
       </w:r>
     </w:p>
     <w:p>
@@ -2185,7 +1984,15 @@
           <w:rFonts w:ascii="Arial" w:eastAsia="Arial" w:hAnsi="Arial" w:cs="Arial"/>
           <w:color w:val="000000"/>
         </w:rPr>
-        <w:t>deben reunir los requisitos dispuestos en los artículos 9, 10 y 11 de la Ley 1743 de 2014, aplicables a las obligaciones impuestas por todas las jurisdicciones a favor de la Rama Judicial. A lo que se suma, que tanto la Ley 734 de 2002 en su artículo 173 como la Ley 1952 de 2019 en el artículo 237, establecen la facultad de otorgar plazo para el pago de la obligación.</w:t>
+        <w:t xml:space="preserve">deben reunir los requisitos dispuestos en los artículos 9, 10 y 11 de la Ley 1743 de 2014, aplicables a las obligaciones impuestas por todas las jurisdicciones a favor de la Rama Judicial. A lo que se suma, que tanto la Ley 734 de 2002 en su artículo 173 como la Ley </w:t>
+      </w:r>
+      <w:r>
+        <w:rPr>
+          <w:rFonts w:ascii="Arial" w:eastAsia="Arial" w:hAnsi="Arial" w:cs="Arial"/>
+          <w:color w:val="000000"/>
+        </w:rPr>
+        <w:lastRenderedPageBreak/>
+        <w:t>1952 de 2019 en el artículo 237, establecen la facultad de otorgar plazo para el pago de la obligación.</w:t>
       </w:r>
     </w:p>
     <w:p>
@@ -2220,7 +2027,6 @@
         <w:rPr>
           <w:rFonts w:ascii="Arial" w:eastAsia="Arial" w:hAnsi="Arial" w:cs="Arial"/>
         </w:rPr>
-        <w:lastRenderedPageBreak/>
         <w:t xml:space="preserve">Al respecto, la Dirección Ejecutiva de Administración Judicial, en su calidad de administrador del Fondo para la Modernización, Descongestión y Bienestar de la Administración de Justicia, emitió la </w:t>
       </w:r>
       <w:r>
@@ -2277,27 +2083,13 @@
         <w:rPr>
           <w:rFonts w:ascii="Arial" w:eastAsia="Arial" w:hAnsi="Arial" w:cs="Arial"/>
         </w:rPr>
-        <w:t xml:space="preserve"> </w:t>
-      </w:r>
-      <w:proofErr w:type="gramStart"/>
-      <w:r>
-        <w:rPr>
-          <w:rFonts w:ascii="Arial" w:eastAsia="Arial" w:hAnsi="Arial" w:cs="Arial"/>
-        </w:rPr>
-        <w:t>algunos despachos</w:t>
-      </w:r>
-      <w:r>
-        <w:rPr>
-          <w:rFonts w:ascii="Arial" w:eastAsia="Arial" w:hAnsi="Arial" w:cs="Arial"/>
-        </w:rPr>
-        <w:t xml:space="preserve"> en los documentos remitidos se evidencia</w:t>
-      </w:r>
-      <w:proofErr w:type="gramEnd"/>
-      <w:r>
-        <w:rPr>
-          <w:rFonts w:ascii="Arial" w:eastAsia="Arial" w:hAnsi="Arial" w:cs="Arial"/>
-        </w:rPr>
-        <w:t>, que se están direccionando los recursos a cuentas que no corresponden.</w:t>
+        <w:t xml:space="preserve"> algunos despachos</w:t>
+      </w:r>
+      <w:r>
+        <w:rPr>
+          <w:rFonts w:ascii="Arial" w:eastAsia="Arial" w:hAnsi="Arial" w:cs="Arial"/>
+        </w:rPr>
+        <w:t xml:space="preserve"> en los documentos remitidos se evidencia, que se están direccionando los recursos a cuentas que no corresponden.</w:t>
       </w:r>
     </w:p>
     <w:p>
@@ -2462,14 +2254,12 @@
         </w:rPr>
         <w:t>${</w:t>
       </w:r>
-      <w:proofErr w:type="spellStart"/>
       <w:r>
         <w:rPr>
           <w:rFonts w:ascii="Arial" w:eastAsia="Arial" w:hAnsi="Arial" w:cs="Arial"/>
         </w:rPr>
         <w:t>SeccionalCorreo</w:t>
       </w:r>
-      <w:proofErr w:type="spellEnd"/>
       <w:r>
         <w:rPr>
           <w:rFonts w:ascii="Arial" w:eastAsia="Arial" w:hAnsi="Arial" w:cs="Arial"/>
@@ -2937,7 +2727,7 @@
 </file>
 
 <file path=word/endnotes.xml><?xml version="1.0" encoding="utf-8"?>
-<w:endnotes xmlns:wpc="http://schemas.microsoft.com/office/word/2010/wordprocessingCanvas" xmlns:cx="http://schemas.microsoft.com/office/drawing/2014/chartex" xmlns:cx1="http://schemas.microsoft.com/office/drawing/2015/9/8/chartex" xmlns:cx2="http://schemas.microsoft.com/office/drawing/2015/10/21/chartex" xmlns:cx3="http://schemas.microsoft.com/office/drawing/2016/5/9/chartex" xmlns:cx4="http://schemas.microsoft.com/office/drawing/2016/5/10/chartex" xmlns:cx5="http://schemas.microsoft.com/office/drawing/2016/5/11/chartex" xmlns:cx6="http://schemas.microsoft.com/office/drawing/2016/5/12/chartex" xmlns:cx7="http://schemas.microsoft.com/office/drawing/2016/5/13/chartex" xmlns:cx8="http://schemas.microsoft.com/office/drawing/2016/5/14/chartex" xmlns:mc="http://schemas.openxmlformats.org/markup-compatibility/2006" xmlns:aink="http://schemas.microsoft.com/office/drawing/2016/ink" xmlns:am3d="http://schemas.microsoft.com/office/drawing/2017/model3d" xmlns:o="urn:schemas-microsoft-com:office:office" xmlns:oel="http://schemas.microsoft.com/office/2019/extlst" xmlns:r="http://schemas.openxmlformats.org/officeDocument/2006/relationships" xmlns:m="http://schemas.openxmlformats.org/officeDocument/2006/math" xmlns:v="urn:schemas-microsoft-com:vml" xmlns:wp14="http://schemas.microsoft.com/office/word/2010/wordprocessingDrawing" xmlns:wp="http://schemas.openxmlformats.org/drawingml/2006/wordprocessingDrawing" xmlns:w10="urn:schemas-microsoft-com:office:word" xmlns:w="http://schemas.openxmlformats.org/wordprocessingml/2006/main" xmlns:w14="http://schemas.microsoft.com/office/word/2010/wordml" xmlns:w15="http://schemas.microsoft.com/office/word/2012/wordml" xmlns:w16cex="http://schemas.microsoft.com/office/word/2018/wordml/cex" xmlns:w16cid="http://schemas.microsoft.com/office/word/2016/wordml/cid" xmlns:w16="http://schemas.microsoft.com/office/word/2018/wordml" xmlns:w16sdtdh="http://schemas.microsoft.com/office/word/2020/wordml/sdtdatahash" xmlns:w16se="http://schemas.microsoft.com/office/word/2015/wordml/symex" xmlns:wpg="http://schemas.microsoft.com/office/word/2010/wordprocessingGroup" xmlns:wpi="http://schemas.microsoft.com/office/word/2010/wordprocessingInk" xmlns:wne="http://schemas.microsoft.com/office/word/2006/wordml" xmlns:wps="http://schemas.microsoft.com/office/word/2010/wordprocessingShape" mc:Ignorable="w14 w15 w16se w16cid w16 w16cex w16sdtdh wp14">
+<w:endnotes xmlns:wpc="http://schemas.microsoft.com/office/word/2010/wordprocessingCanvas" xmlns:cx="http://schemas.microsoft.com/office/drawing/2014/chartex" xmlns:cx1="http://schemas.microsoft.com/office/drawing/2015/9/8/chartex" xmlns:cx2="http://schemas.microsoft.com/office/drawing/2015/10/21/chartex" xmlns:cx3="http://schemas.microsoft.com/office/drawing/2016/5/9/chartex" xmlns:cx4="http://schemas.microsoft.com/office/drawing/2016/5/10/chartex" xmlns:cx5="http://schemas.microsoft.com/office/drawing/2016/5/11/chartex" xmlns:cx6="http://schemas.microsoft.com/office/drawing/2016/5/12/chartex" xmlns:cx7="http://schemas.microsoft.com/office/drawing/2016/5/13/chartex" xmlns:cx8="http://schemas.microsoft.com/office/drawing/2016/5/14/chartex" xmlns:mc="http://schemas.openxmlformats.org/markup-compatibility/2006" xmlns:aink="http://schemas.microsoft.com/office/drawing/2016/ink" xmlns:am3d="http://schemas.microsoft.com/office/drawing/2017/model3d" xmlns:o="urn:schemas-microsoft-com:office:office" xmlns:oel="http://schemas.microsoft.com/office/2019/extlst" xmlns:r="http://schemas.openxmlformats.org/officeDocument/2006/relationships" xmlns:m="http://schemas.openxmlformats.org/officeDocument/2006/math" xmlns:v="urn:schemas-microsoft-com:vml" xmlns:wp14="http://schemas.microsoft.com/office/word/2010/wordprocessingDrawing" xmlns:wp="http://schemas.openxmlformats.org/drawingml/2006/wordprocessingDrawing" xmlns:w10="urn:schemas-microsoft-com:office:word" xmlns:w="http://schemas.openxmlformats.org/wordprocessingml/2006/main" xmlns:w14="http://schemas.microsoft.com/office/word/2010/wordml" xmlns:w15="http://schemas.microsoft.com/office/word/2012/wordml" xmlns:w16cex="http://schemas.microsoft.com/office/word/2018/wordml/cex" xmlns:w16cid="http://schemas.microsoft.com/office/word/2016/wordml/cid" xmlns:w16="http://schemas.microsoft.com/office/word/2018/wordml" xmlns:w16du="http://schemas.microsoft.com/office/word/2023/wordml/word16du" xmlns:w16sdtdh="http://schemas.microsoft.com/office/word/2020/wordml/sdtdatahash" xmlns:w16se="http://schemas.microsoft.com/office/word/2015/wordml/symex" xmlns:wpg="http://schemas.microsoft.com/office/word/2010/wordprocessingGroup" xmlns:wpi="http://schemas.microsoft.com/office/word/2010/wordprocessingInk" xmlns:wne="http://schemas.microsoft.com/office/word/2006/wordml" xmlns:wps="http://schemas.microsoft.com/office/word/2010/wordprocessingShape" mc:Ignorable="w14 w15 w16se w16cid w16 w16cex w16sdtdh w16du wp14">
   <w:endnote w:type="separator" w:id="-1">
     <w:p>
       <w:pPr>
@@ -2962,7 +2752,7 @@
 </file>
 
 <file path=word/footer1.xml><?xml version="1.0" encoding="utf-8"?>
-<w:ftr xmlns:wpc="http://schemas.microsoft.com/office/word/2010/wordprocessingCanvas" xmlns:cx="http://schemas.microsoft.com/office/drawing/2014/chartex" xmlns:cx1="http://schemas.microsoft.com/office/drawing/2015/9/8/chartex" xmlns:cx2="http://schemas.microsoft.com/office/drawing/2015/10/21/chartex" xmlns:cx3="http://schemas.microsoft.com/office/drawing/2016/5/9/chartex" xmlns:cx4="http://schemas.microsoft.com/office/drawing/2016/5/10/chartex" xmlns:cx5="http://schemas.microsoft.com/office/drawing/2016/5/11/chartex" xmlns:cx6="http://schemas.microsoft.com/office/drawing/2016/5/12/chartex" xmlns:cx7="http://schemas.microsoft.com/office/drawing/2016/5/13/chartex" xmlns:cx8="http://schemas.microsoft.com/office/drawing/2016/5/14/chartex" xmlns:mc="http://schemas.openxmlformats.org/markup-compatibility/2006" xmlns:aink="http://schemas.microsoft.com/office/drawing/2016/ink" xmlns:am3d="http://schemas.microsoft.com/office/drawing/2017/model3d" xmlns:o="urn:schemas-microsoft-com:office:office" xmlns:oel="http://schemas.microsoft.com/office/2019/extlst" xmlns:r="http://schemas.openxmlformats.org/officeDocument/2006/relationships" xmlns:m="http://schemas.openxmlformats.org/officeDocument/2006/math" xmlns:v="urn:schemas-microsoft-com:vml" xmlns:wp14="http://schemas.microsoft.com/office/word/2010/wordprocessingDrawing" xmlns:wp="http://schemas.openxmlformats.org/drawingml/2006/wordprocessingDrawing" xmlns:w10="urn:schemas-microsoft-com:office:word" xmlns:w="http://schemas.openxmlformats.org/wordprocessingml/2006/main" xmlns:w14="http://schemas.microsoft.com/office/word/2010/wordml" xmlns:w15="http://schemas.microsoft.com/office/word/2012/wordml" xmlns:w16cex="http://schemas.microsoft.com/office/word/2018/wordml/cex" xmlns:w16cid="http://schemas.microsoft.com/office/word/2016/wordml/cid" xmlns:w16="http://schemas.microsoft.com/office/word/2018/wordml" xmlns:w16sdtdh="http://schemas.microsoft.com/office/word/2020/wordml/sdtdatahash" xmlns:w16se="http://schemas.microsoft.com/office/word/2015/wordml/symex" xmlns:wpg="http://schemas.microsoft.com/office/word/2010/wordprocessingGroup" xmlns:wpi="http://schemas.microsoft.com/office/word/2010/wordprocessingInk" xmlns:wne="http://schemas.microsoft.com/office/word/2006/wordml" xmlns:wps="http://schemas.microsoft.com/office/word/2010/wordprocessingShape" mc:Ignorable="w14 w15 w16se w16cid w16 w16cex w16sdtdh wp14">
+<w:ftr xmlns:wpc="http://schemas.microsoft.com/office/word/2010/wordprocessingCanvas" xmlns:cx="http://schemas.microsoft.com/office/drawing/2014/chartex" xmlns:cx1="http://schemas.microsoft.com/office/drawing/2015/9/8/chartex" xmlns:cx2="http://schemas.microsoft.com/office/drawing/2015/10/21/chartex" xmlns:cx3="http://schemas.microsoft.com/office/drawing/2016/5/9/chartex" xmlns:cx4="http://schemas.microsoft.com/office/drawing/2016/5/10/chartex" xmlns:cx5="http://schemas.microsoft.com/office/drawing/2016/5/11/chartex" xmlns:cx6="http://schemas.microsoft.com/office/drawing/2016/5/12/chartex" xmlns:cx7="http://schemas.microsoft.com/office/drawing/2016/5/13/chartex" xmlns:cx8="http://schemas.microsoft.com/office/drawing/2016/5/14/chartex" xmlns:mc="http://schemas.openxmlformats.org/markup-compatibility/2006" xmlns:aink="http://schemas.microsoft.com/office/drawing/2016/ink" xmlns:am3d="http://schemas.microsoft.com/office/drawing/2017/model3d" xmlns:o="urn:schemas-microsoft-com:office:office" xmlns:oel="http://schemas.microsoft.com/office/2019/extlst" xmlns:r="http://schemas.openxmlformats.org/officeDocument/2006/relationships" xmlns:m="http://schemas.openxmlformats.org/officeDocument/2006/math" xmlns:v="urn:schemas-microsoft-com:vml" xmlns:wp14="http://schemas.microsoft.com/office/word/2010/wordprocessingDrawing" xmlns:wp="http://schemas.openxmlformats.org/drawingml/2006/wordprocessingDrawing" xmlns:w10="urn:schemas-microsoft-com:office:word" xmlns:w="http://schemas.openxmlformats.org/wordprocessingml/2006/main" xmlns:w14="http://schemas.microsoft.com/office/word/2010/wordml" xmlns:w15="http://schemas.microsoft.com/office/word/2012/wordml" xmlns:w16cex="http://schemas.microsoft.com/office/word/2018/wordml/cex" xmlns:w16cid="http://schemas.microsoft.com/office/word/2016/wordml/cid" xmlns:w16="http://schemas.microsoft.com/office/word/2018/wordml" xmlns:w16du="http://schemas.microsoft.com/office/word/2023/wordml/word16du" xmlns:w16sdtdh="http://schemas.microsoft.com/office/word/2020/wordml/sdtdatahash" xmlns:w16se="http://schemas.microsoft.com/office/word/2015/wordml/symex" xmlns:wpg="http://schemas.microsoft.com/office/word/2010/wordprocessingGroup" xmlns:wpi="http://schemas.microsoft.com/office/word/2010/wordprocessingInk" xmlns:wne="http://schemas.microsoft.com/office/word/2006/wordml" xmlns:wps="http://schemas.microsoft.com/office/word/2010/wordprocessingShape" mc:Ignorable="w14 w15 w16se w16cid w16 w16cex w16sdtdh w16du wp14">
   <w:tbl>
     <w:tblPr>
       <w:tblStyle w:val="Tablaconcuadrcula"/>
@@ -3237,7 +3027,7 @@
 </file>
 
 <file path=word/footnotes.xml><?xml version="1.0" encoding="utf-8"?>
-<w:footnotes xmlns:wpc="http://schemas.microsoft.com/office/word/2010/wordprocessingCanvas" xmlns:cx="http://schemas.microsoft.com/office/drawing/2014/chartex" xmlns:cx1="http://schemas.microsoft.com/office/drawing/2015/9/8/chartex" xmlns:cx2="http://schemas.microsoft.com/office/drawing/2015/10/21/chartex" xmlns:cx3="http://schemas.microsoft.com/office/drawing/2016/5/9/chartex" xmlns:cx4="http://schemas.microsoft.com/office/drawing/2016/5/10/chartex" xmlns:cx5="http://schemas.microsoft.com/office/drawing/2016/5/11/chartex" xmlns:cx6="http://schemas.microsoft.com/office/drawing/2016/5/12/chartex" xmlns:cx7="http://schemas.microsoft.com/office/drawing/2016/5/13/chartex" xmlns:cx8="http://schemas.microsoft.com/office/drawing/2016/5/14/chartex" xmlns:mc="http://schemas.openxmlformats.org/markup-compatibility/2006" xmlns:aink="http://schemas.microsoft.com/office/drawing/2016/ink" xmlns:am3d="http://schemas.microsoft.com/office/drawing/2017/model3d" xmlns:o="urn:schemas-microsoft-com:office:office" xmlns:oel="http://schemas.microsoft.com/office/2019/extlst" xmlns:r="http://schemas.openxmlformats.org/officeDocument/2006/relationships" xmlns:m="http://schemas.openxmlformats.org/officeDocument/2006/math" xmlns:v="urn:schemas-microsoft-com:vml" xmlns:wp14="http://schemas.microsoft.com/office/word/2010/wordprocessingDrawing" xmlns:wp="http://schemas.openxmlformats.org/drawingml/2006/wordprocessingDrawing" xmlns:w10="urn:schemas-microsoft-com:office:word" xmlns:w="http://schemas.openxmlformats.org/wordprocessingml/2006/main" xmlns:w14="http://schemas.microsoft.com/office/word/2010/wordml" xmlns:w15="http://schemas.microsoft.com/office/word/2012/wordml" xmlns:w16cex="http://schemas.microsoft.com/office/word/2018/wordml/cex" xmlns:w16cid="http://schemas.microsoft.com/office/word/2016/wordml/cid" xmlns:w16="http://schemas.microsoft.com/office/word/2018/wordml" xmlns:w16sdtdh="http://schemas.microsoft.com/office/word/2020/wordml/sdtdatahash" xmlns:w16se="http://schemas.microsoft.com/office/word/2015/wordml/symex" xmlns:wpg="http://schemas.microsoft.com/office/word/2010/wordprocessingGroup" xmlns:wpi="http://schemas.microsoft.com/office/word/2010/wordprocessingInk" xmlns:wne="http://schemas.microsoft.com/office/word/2006/wordml" xmlns:wps="http://schemas.microsoft.com/office/word/2010/wordprocessingShape" mc:Ignorable="w14 w15 w16se w16cid w16 w16cex w16sdtdh wp14">
+<w:footnotes xmlns:wpc="http://schemas.microsoft.com/office/word/2010/wordprocessingCanvas" xmlns:cx="http://schemas.microsoft.com/office/drawing/2014/chartex" xmlns:cx1="http://schemas.microsoft.com/office/drawing/2015/9/8/chartex" xmlns:cx2="http://schemas.microsoft.com/office/drawing/2015/10/21/chartex" xmlns:cx3="http://schemas.microsoft.com/office/drawing/2016/5/9/chartex" xmlns:cx4="http://schemas.microsoft.com/office/drawing/2016/5/10/chartex" xmlns:cx5="http://schemas.microsoft.com/office/drawing/2016/5/11/chartex" xmlns:cx6="http://schemas.microsoft.com/office/drawing/2016/5/12/chartex" xmlns:cx7="http://schemas.microsoft.com/office/drawing/2016/5/13/chartex" xmlns:cx8="http://schemas.microsoft.com/office/drawing/2016/5/14/chartex" xmlns:mc="http://schemas.openxmlformats.org/markup-compatibility/2006" xmlns:aink="http://schemas.microsoft.com/office/drawing/2016/ink" xmlns:am3d="http://schemas.microsoft.com/office/drawing/2017/model3d" xmlns:o="urn:schemas-microsoft-com:office:office" xmlns:oel="http://schemas.microsoft.com/office/2019/extlst" xmlns:r="http://schemas.openxmlformats.org/officeDocument/2006/relationships" xmlns:m="http://schemas.openxmlformats.org/officeDocument/2006/math" xmlns:v="urn:schemas-microsoft-com:vml" xmlns:wp14="http://schemas.microsoft.com/office/word/2010/wordprocessingDrawing" xmlns:wp="http://schemas.openxmlformats.org/drawingml/2006/wordprocessingDrawing" xmlns:w10="urn:schemas-microsoft-com:office:word" xmlns:w="http://schemas.openxmlformats.org/wordprocessingml/2006/main" xmlns:w14="http://schemas.microsoft.com/office/word/2010/wordml" xmlns:w15="http://schemas.microsoft.com/office/word/2012/wordml" xmlns:w16cex="http://schemas.microsoft.com/office/word/2018/wordml/cex" xmlns:w16cid="http://schemas.microsoft.com/office/word/2016/wordml/cid" xmlns:w16="http://schemas.microsoft.com/office/word/2018/wordml" xmlns:w16du="http://schemas.microsoft.com/office/word/2023/wordml/word16du" xmlns:w16sdtdh="http://schemas.microsoft.com/office/word/2020/wordml/sdtdatahash" xmlns:w16se="http://schemas.microsoft.com/office/word/2015/wordml/symex" xmlns:wpg="http://schemas.microsoft.com/office/word/2010/wordprocessingGroup" xmlns:wpi="http://schemas.microsoft.com/office/word/2010/wordprocessingInk" xmlns:wne="http://schemas.microsoft.com/office/word/2006/wordml" xmlns:wps="http://schemas.microsoft.com/office/word/2010/wordprocessingShape" mc:Ignorable="w14 w15 w16se w16cid w16 w16cex w16sdtdh w16du wp14">
   <w:footnote w:type="separator" w:id="-1">
     <w:p>
       <w:pPr>
@@ -3262,7 +3052,7 @@
 </file>
 
 <file path=word/header1.xml><?xml version="1.0" encoding="utf-8"?>
-<w:hdr xmlns:wpc="http://schemas.microsoft.com/office/word/2010/wordprocessingCanvas" xmlns:cx="http://schemas.microsoft.com/office/drawing/2014/chartex" xmlns:cx1="http://schemas.microsoft.com/office/drawing/2015/9/8/chartex" xmlns:cx2="http://schemas.microsoft.com/office/drawing/2015/10/21/chartex" xmlns:cx3="http://schemas.microsoft.com/office/drawing/2016/5/9/chartex" xmlns:cx4="http://schemas.microsoft.com/office/drawing/2016/5/10/chartex" xmlns:cx5="http://schemas.microsoft.com/office/drawing/2016/5/11/chartex" xmlns:cx6="http://schemas.microsoft.com/office/drawing/2016/5/12/chartex" xmlns:cx7="http://schemas.microsoft.com/office/drawing/2016/5/13/chartex" xmlns:cx8="http://schemas.microsoft.com/office/drawing/2016/5/14/chartex" xmlns:mc="http://schemas.openxmlformats.org/markup-compatibility/2006" xmlns:aink="http://schemas.microsoft.com/office/drawing/2016/ink" xmlns:am3d="http://schemas.microsoft.com/office/drawing/2017/model3d" xmlns:o="urn:schemas-microsoft-com:office:office" xmlns:oel="http://schemas.microsoft.com/office/2019/extlst" xmlns:r="http://schemas.openxmlformats.org/officeDocument/2006/relationships" xmlns:m="http://schemas.openxmlformats.org/officeDocument/2006/math" xmlns:v="urn:schemas-microsoft-com:vml" xmlns:wp14="http://schemas.microsoft.com/office/word/2010/wordprocessingDrawing" xmlns:wp="http://schemas.openxmlformats.org/drawingml/2006/wordprocessingDrawing" xmlns:w10="urn:schemas-microsoft-com:office:word" xmlns:w="http://schemas.openxmlformats.org/wordprocessingml/2006/main" xmlns:w14="http://schemas.microsoft.com/office/word/2010/wordml" xmlns:w15="http://schemas.microsoft.com/office/word/2012/wordml" xmlns:w16cex="http://schemas.microsoft.com/office/word/2018/wordml/cex" xmlns:w16cid="http://schemas.microsoft.com/office/word/2016/wordml/cid" xmlns:w16="http://schemas.microsoft.com/office/word/2018/wordml" xmlns:w16sdtdh="http://schemas.microsoft.com/office/word/2020/wordml/sdtdatahash" xmlns:w16se="http://schemas.microsoft.com/office/word/2015/wordml/symex" xmlns:wpg="http://schemas.microsoft.com/office/word/2010/wordprocessingGroup" xmlns:wpi="http://schemas.microsoft.com/office/word/2010/wordprocessingInk" xmlns:wne="http://schemas.microsoft.com/office/word/2006/wordml" xmlns:wps="http://schemas.microsoft.com/office/word/2010/wordprocessingShape" mc:Ignorable="w14 w15 w16se w16cid w16 w16cex w16sdtdh wp14">
+<w:hdr xmlns:wpc="http://schemas.microsoft.com/office/word/2010/wordprocessingCanvas" xmlns:cx="http://schemas.microsoft.com/office/drawing/2014/chartex" xmlns:cx1="http://schemas.microsoft.com/office/drawing/2015/9/8/chartex" xmlns:cx2="http://schemas.microsoft.com/office/drawing/2015/10/21/chartex" xmlns:cx3="http://schemas.microsoft.com/office/drawing/2016/5/9/chartex" xmlns:cx4="http://schemas.microsoft.com/office/drawing/2016/5/10/chartex" xmlns:cx5="http://schemas.microsoft.com/office/drawing/2016/5/11/chartex" xmlns:cx6="http://schemas.microsoft.com/office/drawing/2016/5/12/chartex" xmlns:cx7="http://schemas.microsoft.com/office/drawing/2016/5/13/chartex" xmlns:cx8="http://schemas.microsoft.com/office/drawing/2016/5/14/chartex" xmlns:mc="http://schemas.openxmlformats.org/markup-compatibility/2006" xmlns:aink="http://schemas.microsoft.com/office/drawing/2016/ink" xmlns:am3d="http://schemas.microsoft.com/office/drawing/2017/model3d" xmlns:o="urn:schemas-microsoft-com:office:office" xmlns:oel="http://schemas.microsoft.com/office/2019/extlst" xmlns:r="http://schemas.openxmlformats.org/officeDocument/2006/relationships" xmlns:m="http://schemas.openxmlformats.org/officeDocument/2006/math" xmlns:v="urn:schemas-microsoft-com:vml" xmlns:wp14="http://schemas.microsoft.com/office/word/2010/wordprocessingDrawing" xmlns:wp="http://schemas.openxmlformats.org/drawingml/2006/wordprocessingDrawing" xmlns:w10="urn:schemas-microsoft-com:office:word" xmlns:w="http://schemas.openxmlformats.org/wordprocessingml/2006/main" xmlns:w14="http://schemas.microsoft.com/office/word/2010/wordml" xmlns:w15="http://schemas.microsoft.com/office/word/2012/wordml" xmlns:w16cex="http://schemas.microsoft.com/office/word/2018/wordml/cex" xmlns:w16cid="http://schemas.microsoft.com/office/word/2016/wordml/cid" xmlns:w16="http://schemas.microsoft.com/office/word/2018/wordml" xmlns:w16du="http://schemas.microsoft.com/office/word/2023/wordml/word16du" xmlns:w16sdtdh="http://schemas.microsoft.com/office/word/2020/wordml/sdtdatahash" xmlns:w16se="http://schemas.microsoft.com/office/word/2015/wordml/symex" xmlns:wpg="http://schemas.microsoft.com/office/word/2010/wordprocessingGroup" xmlns:wpi="http://schemas.microsoft.com/office/word/2010/wordprocessingInk" xmlns:wne="http://schemas.microsoft.com/office/word/2006/wordml" xmlns:wps="http://schemas.microsoft.com/office/word/2010/wordprocessingShape" mc:Ignorable="w14 w15 w16se w16cid w16 w16cex w16sdtdh w16du wp14">
   <w:tbl>
     <w:tblPr>
       <w:tblW w:w="5075" w:type="pct"/>
@@ -3557,7 +3347,7 @@
 </file>
 
 <file path=word/numbering.xml><?xml version="1.0" encoding="utf-8"?>
-<w:numbering xmlns:wpc="http://schemas.microsoft.com/office/word/2010/wordprocessingCanvas" xmlns:cx="http://schemas.microsoft.com/office/drawing/2014/chartex" xmlns:cx1="http://schemas.microsoft.com/office/drawing/2015/9/8/chartex" xmlns:cx2="http://schemas.microsoft.com/office/drawing/2015/10/21/chartex" xmlns:cx3="http://schemas.microsoft.com/office/drawing/2016/5/9/chartex" xmlns:cx4="http://schemas.microsoft.com/office/drawing/2016/5/10/chartex" xmlns:cx5="http://schemas.microsoft.com/office/drawing/2016/5/11/chartex" xmlns:cx6="http://schemas.microsoft.com/office/drawing/2016/5/12/chartex" xmlns:cx7="http://schemas.microsoft.com/office/drawing/2016/5/13/chartex" xmlns:cx8="http://schemas.microsoft.com/office/drawing/2016/5/14/chartex" xmlns:mc="http://schemas.openxmlformats.org/markup-compatibility/2006" xmlns:aink="http://schemas.microsoft.com/office/drawing/2016/ink" xmlns:am3d="http://schemas.microsoft.com/office/drawing/2017/model3d" xmlns:o="urn:schemas-microsoft-com:office:office" xmlns:oel="http://schemas.microsoft.com/office/2019/extlst" xmlns:r="http://schemas.openxmlformats.org/officeDocument/2006/relationships" xmlns:m="http://schemas.openxmlformats.org/officeDocument/2006/math" xmlns:v="urn:schemas-microsoft-com:vml" xmlns:wp14="http://schemas.microsoft.com/office/word/2010/wordprocessingDrawing" xmlns:wp="http://schemas.openxmlformats.org/drawingml/2006/wordprocessingDrawing" xmlns:w10="urn:schemas-microsoft-com:office:word" xmlns:w="http://schemas.openxmlformats.org/wordprocessingml/2006/main" xmlns:w14="http://schemas.microsoft.com/office/word/2010/wordml" xmlns:w15="http://schemas.microsoft.com/office/word/2012/wordml" xmlns:w16cex="http://schemas.microsoft.com/office/word/2018/wordml/cex" xmlns:w16cid="http://schemas.microsoft.com/office/word/2016/wordml/cid" xmlns:w16="http://schemas.microsoft.com/office/word/2018/wordml" xmlns:w16sdtdh="http://schemas.microsoft.com/office/word/2020/wordml/sdtdatahash" xmlns:w16se="http://schemas.microsoft.com/office/word/2015/wordml/symex" xmlns:wpg="http://schemas.microsoft.com/office/word/2010/wordprocessingGroup" xmlns:wpi="http://schemas.microsoft.com/office/word/2010/wordprocessingInk" xmlns:wne="http://schemas.microsoft.com/office/word/2006/wordml" xmlns:wps="http://schemas.microsoft.com/office/word/2010/wordprocessingShape" mc:Ignorable="w14 w15 w16se w16cid w16 w16cex w16sdtdh wp14">
+<w:numbering xmlns:wpc="http://schemas.microsoft.com/office/word/2010/wordprocessingCanvas" xmlns:cx="http://schemas.microsoft.com/office/drawing/2014/chartex" xmlns:cx1="http://schemas.microsoft.com/office/drawing/2015/9/8/chartex" xmlns:cx2="http://schemas.microsoft.com/office/drawing/2015/10/21/chartex" xmlns:cx3="http://schemas.microsoft.com/office/drawing/2016/5/9/chartex" xmlns:cx4="http://schemas.microsoft.com/office/drawing/2016/5/10/chartex" xmlns:cx5="http://schemas.microsoft.com/office/drawing/2016/5/11/chartex" xmlns:cx6="http://schemas.microsoft.com/office/drawing/2016/5/12/chartex" xmlns:cx7="http://schemas.microsoft.com/office/drawing/2016/5/13/chartex" xmlns:cx8="http://schemas.microsoft.com/office/drawing/2016/5/14/chartex" xmlns:mc="http://schemas.openxmlformats.org/markup-compatibility/2006" xmlns:aink="http://schemas.microsoft.com/office/drawing/2016/ink" xmlns:am3d="http://schemas.microsoft.com/office/drawing/2017/model3d" xmlns:o="urn:schemas-microsoft-com:office:office" xmlns:oel="http://schemas.microsoft.com/office/2019/extlst" xmlns:r="http://schemas.openxmlformats.org/officeDocument/2006/relationships" xmlns:m="http://schemas.openxmlformats.org/officeDocument/2006/math" xmlns:v="urn:schemas-microsoft-com:vml" xmlns:wp14="http://schemas.microsoft.com/office/word/2010/wordprocessingDrawing" xmlns:wp="http://schemas.openxmlformats.org/drawingml/2006/wordprocessingDrawing" xmlns:w10="urn:schemas-microsoft-com:office:word" xmlns:w="http://schemas.openxmlformats.org/wordprocessingml/2006/main" xmlns:w14="http://schemas.microsoft.com/office/word/2010/wordml" xmlns:w15="http://schemas.microsoft.com/office/word/2012/wordml" xmlns:w16cex="http://schemas.microsoft.com/office/word/2018/wordml/cex" xmlns:w16cid="http://schemas.microsoft.com/office/word/2016/wordml/cid" xmlns:w16="http://schemas.microsoft.com/office/word/2018/wordml" xmlns:w16du="http://schemas.microsoft.com/office/word/2023/wordml/word16du" xmlns:w16sdtdh="http://schemas.microsoft.com/office/word/2020/wordml/sdtdatahash" xmlns:w16se="http://schemas.microsoft.com/office/word/2015/wordml/symex" xmlns:wpg="http://schemas.microsoft.com/office/word/2010/wordprocessingGroup" xmlns:wpi="http://schemas.microsoft.com/office/word/2010/wordprocessingInk" xmlns:wne="http://schemas.microsoft.com/office/word/2006/wordml" xmlns:wps="http://schemas.microsoft.com/office/word/2010/wordprocessingShape" mc:Ignorable="w14 w15 w16se w16cid w16 w16cex w16sdtdh w16du wp14">
   <w:abstractNum w:abstractNumId="0" w15:restartNumberingAfterBreak="0">
     <w:nsid w:val="6ADB33F3"/>
     <w:multiLevelType w:val="hybridMultilevel"/>
@@ -3677,7 +3467,7 @@
 </file>
 
 <file path=word/styles.xml><?xml version="1.0" encoding="utf-8"?>
-<w:styles xmlns:mc="http://schemas.openxmlformats.org/markup-compatibility/2006" xmlns:r="http://schemas.openxmlformats.org/officeDocument/2006/relationships" xmlns:w="http://schemas.openxmlformats.org/wordprocessingml/2006/main" xmlns:w14="http://schemas.microsoft.com/office/word/2010/wordml" xmlns:w15="http://schemas.microsoft.com/office/word/2012/wordml" xmlns:w16cex="http://schemas.microsoft.com/office/word/2018/wordml/cex" xmlns:w16cid="http://schemas.microsoft.com/office/word/2016/wordml/cid" xmlns:w16="http://schemas.microsoft.com/office/word/2018/wordml" xmlns:w16sdtdh="http://schemas.microsoft.com/office/word/2020/wordml/sdtdatahash" xmlns:w16se="http://schemas.microsoft.com/office/word/2015/wordml/symex" mc:Ignorable="w14 w15 w16se w16cid w16 w16cex w16sdtdh">
+<w:styles xmlns:mc="http://schemas.openxmlformats.org/markup-compatibility/2006" xmlns:r="http://schemas.openxmlformats.org/officeDocument/2006/relationships" xmlns:w="http://schemas.openxmlformats.org/wordprocessingml/2006/main" xmlns:w14="http://schemas.microsoft.com/office/word/2010/wordml" xmlns:w15="http://schemas.microsoft.com/office/word/2012/wordml" xmlns:w16cex="http://schemas.microsoft.com/office/word/2018/wordml/cex" xmlns:w16cid="http://schemas.microsoft.com/office/word/2016/wordml/cid" xmlns:w16="http://schemas.microsoft.com/office/word/2018/wordml" xmlns:w16du="http://schemas.microsoft.com/office/word/2023/wordml/word16du" xmlns:w16sdtdh="http://schemas.microsoft.com/office/word/2020/wordml/sdtdatahash" xmlns:w16se="http://schemas.microsoft.com/office/word/2015/wordml/symex" mc:Ignorable="w14 w15 w16se w16cid w16 w16cex w16sdtdh w16du">
   <w:docDefaults>
     <w:rPrDefault>
       <w:rPr>

</xml_diff>